<commit_message>
docs: Se Actualiza Información
</commit_message>
<xml_diff>
--- a/1- Analisis/2- Levantamiento De Información/Levantamiento_Informacion.docx
+++ b/1- Analisis/2- Levantamiento De Información/Levantamiento_Informacion.docx
@@ -1,6 +1,6 @@
 
 <file path=word/document.xml><?xml version="1.0" encoding="utf-8"?>
-<w:document xmlns:wpc="http://schemas.microsoft.com/office/word/2010/wordprocessingCanvas" xmlns:cx="http://schemas.microsoft.com/office/drawing/2014/chartex" xmlns:mc="http://schemas.openxmlformats.org/markup-compatibility/2006" xmlns:o="urn:schemas-microsoft-com:office:office" xmlns:r="http://schemas.openxmlformats.org/officeDocument/2006/relationships" xmlns:m="http://schemas.openxmlformats.org/officeDocument/2006/math" xmlns:v="urn:schemas-microsoft-com:vml" xmlns:wp14="http://schemas.microsoft.com/office/word/2010/wordprocessingDrawing" xmlns:wp="http://schemas.openxmlformats.org/drawingml/2006/wordprocessingDrawing" xmlns:w10="urn:schemas-microsoft-com:office:word" xmlns:w="http://schemas.openxmlformats.org/wordprocessingml/2006/main" xmlns:w14="http://schemas.microsoft.com/office/word/2010/wordml" xmlns:w15="http://schemas.microsoft.com/office/word/2012/wordml" xmlns:w16se="http://schemas.microsoft.com/office/word/2015/wordml/symex" xmlns:wpg="http://schemas.microsoft.com/office/word/2010/wordprocessingGroup" xmlns:wpi="http://schemas.microsoft.com/office/word/2010/wordprocessingInk" xmlns:wne="http://schemas.microsoft.com/office/word/2006/wordml" xmlns:wps="http://schemas.microsoft.com/office/word/2010/wordprocessingShape" mc:Ignorable="w14 w15 w16se wp14">
+<w:document xmlns:wpc="http://schemas.microsoft.com/office/word/2010/wordprocessingCanvas" xmlns:cx="http://schemas.microsoft.com/office/drawing/2014/chartex" xmlns:cx1="http://schemas.microsoft.com/office/drawing/2015/9/8/chartex" xmlns:cx2="http://schemas.microsoft.com/office/drawing/2015/10/21/chartex" xmlns:cx3="http://schemas.microsoft.com/office/drawing/2016/5/9/chartex" xmlns:cx4="http://schemas.microsoft.com/office/drawing/2016/5/10/chartex" xmlns:cx5="http://schemas.microsoft.com/office/drawing/2016/5/11/chartex" xmlns:cx6="http://schemas.microsoft.com/office/drawing/2016/5/12/chartex" xmlns:cx7="http://schemas.microsoft.com/office/drawing/2016/5/13/chartex" xmlns:cx8="http://schemas.microsoft.com/office/drawing/2016/5/14/chartex" xmlns:mc="http://schemas.openxmlformats.org/markup-compatibility/2006" xmlns:aink="http://schemas.microsoft.com/office/drawing/2016/ink" xmlns:am3d="http://schemas.microsoft.com/office/drawing/2017/model3d" xmlns:o="urn:schemas-microsoft-com:office:office" xmlns:r="http://schemas.openxmlformats.org/officeDocument/2006/relationships" xmlns:m="http://schemas.openxmlformats.org/officeDocument/2006/math" xmlns:v="urn:schemas-microsoft-com:vml" xmlns:wp14="http://schemas.microsoft.com/office/word/2010/wordprocessingDrawing" xmlns:wp="http://schemas.openxmlformats.org/drawingml/2006/wordprocessingDrawing" xmlns:w10="urn:schemas-microsoft-com:office:word" xmlns:w="http://schemas.openxmlformats.org/wordprocessingml/2006/main" xmlns:w14="http://schemas.microsoft.com/office/word/2010/wordml" xmlns:w15="http://schemas.microsoft.com/office/word/2012/wordml" xmlns:w16cid="http://schemas.microsoft.com/office/word/2016/wordml/cid" xmlns:w16se="http://schemas.microsoft.com/office/word/2015/wordml/symex" xmlns:wpg="http://schemas.microsoft.com/office/word/2010/wordprocessingGroup" xmlns:wpi="http://schemas.microsoft.com/office/word/2010/wordprocessingInk" xmlns:wne="http://schemas.microsoft.com/office/word/2006/wordml" xmlns:wps="http://schemas.microsoft.com/office/word/2010/wordprocessingShape" mc:Ignorable="w14 w15 w16se w16cid wp14">
   <w:body>
     <w:p>
       <w:pPr>
@@ -75,7 +75,15 @@
           <w:b/>
           <w:sz w:val="24"/>
         </w:rPr>
-        <w:t>I TRIMESTRE</w:t>
+        <w:t xml:space="preserve"> TRIMESTRE</w:t>
+      </w:r>
+      <w:r>
+        <w:rPr>
+          <w:rFonts w:ascii="Times New Roman" w:hAnsi="Times New Roman" w:cs="Times New Roman"/>
+          <w:b/>
+          <w:sz w:val="24"/>
+        </w:rPr>
+        <w:t xml:space="preserve"> I</w:t>
       </w:r>
     </w:p>
     <w:p>
@@ -117,6 +125,14 @@
           <w:sz w:val="24"/>
         </w:rPr>
       </w:pPr>
+      <w:r>
+        <w:rPr>
+          <w:rFonts w:ascii="Times New Roman" w:hAnsi="Times New Roman" w:cs="Times New Roman"/>
+          <w:b/>
+          <w:sz w:val="24"/>
+        </w:rPr>
+        <w:t>ADSI</w:t>
+      </w:r>
     </w:p>
     <w:p>
       <w:pPr>
@@ -133,15 +149,7 @@
           <w:b/>
           <w:sz w:val="24"/>
         </w:rPr>
-        <w:t>1803170-</w:t>
-      </w:r>
-      <w:r>
-        <w:rPr>
-          <w:rFonts w:ascii="Times New Roman" w:hAnsi="Times New Roman" w:cs="Times New Roman"/>
-          <w:b/>
-          <w:sz w:val="24"/>
-        </w:rPr>
-        <w:t>G3</w:t>
+        <w:t>1803170</w:t>
       </w:r>
     </w:p>
     <w:p>
@@ -257,6 +265,14 @@
           <w:sz w:val="24"/>
         </w:rPr>
       </w:pPr>
+      <w:r>
+        <w:rPr>
+          <w:rFonts w:ascii="Times New Roman" w:hAnsi="Times New Roman" w:cs="Times New Roman"/>
+          <w:b/>
+          <w:sz w:val="24"/>
+        </w:rPr>
+        <w:t>VLADIMIR ALBERTO BUITRAGO</w:t>
+      </w:r>
     </w:p>
     <w:p>
       <w:pPr>
@@ -384,6 +400,15 @@
     </w:p>
     <w:p>
       <w:pPr>
+        <w:rPr>
+          <w:rFonts w:ascii="Times New Roman" w:hAnsi="Times New Roman" w:cs="Times New Roman"/>
+          <w:b/>
+          <w:sz w:val="24"/>
+        </w:rPr>
+      </w:pPr>
+    </w:p>
+    <w:p>
+      <w:pPr>
         <w:jc w:val="center"/>
         <w:rPr>
           <w:rFonts w:ascii="Times New Roman" w:hAnsi="Times New Roman" w:cs="Times New Roman"/>
@@ -391,26 +416,8 @@
           <w:sz w:val="24"/>
         </w:rPr>
       </w:pPr>
-    </w:p>
-    <w:p>
-      <w:pPr>
-        <w:jc w:val="center"/>
-        <w:rPr>
-          <w:rFonts w:ascii="Times New Roman" w:hAnsi="Times New Roman" w:cs="Times New Roman"/>
-          <w:b/>
-          <w:sz w:val="24"/>
-        </w:rPr>
-      </w:pPr>
-    </w:p>
-    <w:p>
-      <w:pPr>
-        <w:jc w:val="center"/>
-        <w:rPr>
-          <w:rFonts w:ascii="Times New Roman" w:hAnsi="Times New Roman" w:cs="Times New Roman"/>
-          <w:b/>
-          <w:sz w:val="24"/>
-        </w:rPr>
-      </w:pPr>
+      <w:bookmarkStart w:id="0" w:name="_GoBack"/>
+      <w:bookmarkEnd w:id="0"/>
     </w:p>
     <w:p>
       <w:pPr>
@@ -1901,8 +1908,6 @@
           <w:sz w:val="24"/>
         </w:rPr>
       </w:pPr>
-      <w:bookmarkStart w:id="0" w:name="_GoBack"/>
-      <w:bookmarkEnd w:id="0"/>
     </w:p>
     <w:p>
       <w:pPr>
@@ -2798,7 +2803,7 @@
 </file>
 
 <file path=word/endnotes.xml><?xml version="1.0" encoding="utf-8"?>
-<w:endnotes xmlns:wpc="http://schemas.microsoft.com/office/word/2010/wordprocessingCanvas" xmlns:cx="http://schemas.microsoft.com/office/drawing/2014/chartex" xmlns:mc="http://schemas.openxmlformats.org/markup-compatibility/2006" xmlns:o="urn:schemas-microsoft-com:office:office" xmlns:r="http://schemas.openxmlformats.org/officeDocument/2006/relationships" xmlns:m="http://schemas.openxmlformats.org/officeDocument/2006/math" xmlns:v="urn:schemas-microsoft-com:vml" xmlns:wp14="http://schemas.microsoft.com/office/word/2010/wordprocessingDrawing" xmlns:wp="http://schemas.openxmlformats.org/drawingml/2006/wordprocessingDrawing" xmlns:w10="urn:schemas-microsoft-com:office:word" xmlns:w="http://schemas.openxmlformats.org/wordprocessingml/2006/main" xmlns:w14="http://schemas.microsoft.com/office/word/2010/wordml" xmlns:w15="http://schemas.microsoft.com/office/word/2012/wordml" xmlns:w16se="http://schemas.microsoft.com/office/word/2015/wordml/symex" xmlns:wpg="http://schemas.microsoft.com/office/word/2010/wordprocessingGroup" xmlns:wpi="http://schemas.microsoft.com/office/word/2010/wordprocessingInk" xmlns:wne="http://schemas.microsoft.com/office/word/2006/wordml" xmlns:wps="http://schemas.microsoft.com/office/word/2010/wordprocessingShape" mc:Ignorable="w14 w15 w16se wp14">
+<w:endnotes xmlns:wpc="http://schemas.microsoft.com/office/word/2010/wordprocessingCanvas" xmlns:cx="http://schemas.microsoft.com/office/drawing/2014/chartex" xmlns:cx1="http://schemas.microsoft.com/office/drawing/2015/9/8/chartex" xmlns:cx2="http://schemas.microsoft.com/office/drawing/2015/10/21/chartex" xmlns:cx3="http://schemas.microsoft.com/office/drawing/2016/5/9/chartex" xmlns:cx4="http://schemas.microsoft.com/office/drawing/2016/5/10/chartex" xmlns:cx5="http://schemas.microsoft.com/office/drawing/2016/5/11/chartex" xmlns:cx6="http://schemas.microsoft.com/office/drawing/2016/5/12/chartex" xmlns:cx7="http://schemas.microsoft.com/office/drawing/2016/5/13/chartex" xmlns:cx8="http://schemas.microsoft.com/office/drawing/2016/5/14/chartex" xmlns:mc="http://schemas.openxmlformats.org/markup-compatibility/2006" xmlns:aink="http://schemas.microsoft.com/office/drawing/2016/ink" xmlns:am3d="http://schemas.microsoft.com/office/drawing/2017/model3d" xmlns:o="urn:schemas-microsoft-com:office:office" xmlns:r="http://schemas.openxmlformats.org/officeDocument/2006/relationships" xmlns:m="http://schemas.openxmlformats.org/officeDocument/2006/math" xmlns:v="urn:schemas-microsoft-com:vml" xmlns:wp14="http://schemas.microsoft.com/office/word/2010/wordprocessingDrawing" xmlns:wp="http://schemas.openxmlformats.org/drawingml/2006/wordprocessingDrawing" xmlns:w10="urn:schemas-microsoft-com:office:word" xmlns:w="http://schemas.openxmlformats.org/wordprocessingml/2006/main" xmlns:w14="http://schemas.microsoft.com/office/word/2010/wordml" xmlns:w15="http://schemas.microsoft.com/office/word/2012/wordml" xmlns:w16cid="http://schemas.microsoft.com/office/word/2016/wordml/cid" xmlns:w16se="http://schemas.microsoft.com/office/word/2015/wordml/symex" xmlns:wpg="http://schemas.microsoft.com/office/word/2010/wordprocessingGroup" xmlns:wpi="http://schemas.microsoft.com/office/word/2010/wordprocessingInk" xmlns:wne="http://schemas.microsoft.com/office/word/2006/wordml" xmlns:wps="http://schemas.microsoft.com/office/word/2010/wordprocessingShape" mc:Ignorable="w14 w15 w16se w16cid wp14">
   <w:endnote w:type="separator" w:id="-1">
     <w:p>
       <w:pPr>
@@ -2823,7 +2828,7 @@
 </file>
 
 <file path=word/footnotes.xml><?xml version="1.0" encoding="utf-8"?>
-<w:footnotes xmlns:wpc="http://schemas.microsoft.com/office/word/2010/wordprocessingCanvas" xmlns:cx="http://schemas.microsoft.com/office/drawing/2014/chartex" xmlns:mc="http://schemas.openxmlformats.org/markup-compatibility/2006" xmlns:o="urn:schemas-microsoft-com:office:office" xmlns:r="http://schemas.openxmlformats.org/officeDocument/2006/relationships" xmlns:m="http://schemas.openxmlformats.org/officeDocument/2006/math" xmlns:v="urn:schemas-microsoft-com:vml" xmlns:wp14="http://schemas.microsoft.com/office/word/2010/wordprocessingDrawing" xmlns:wp="http://schemas.openxmlformats.org/drawingml/2006/wordprocessingDrawing" xmlns:w10="urn:schemas-microsoft-com:office:word" xmlns:w="http://schemas.openxmlformats.org/wordprocessingml/2006/main" xmlns:w14="http://schemas.microsoft.com/office/word/2010/wordml" xmlns:w15="http://schemas.microsoft.com/office/word/2012/wordml" xmlns:w16se="http://schemas.microsoft.com/office/word/2015/wordml/symex" xmlns:wpg="http://schemas.microsoft.com/office/word/2010/wordprocessingGroup" xmlns:wpi="http://schemas.microsoft.com/office/word/2010/wordprocessingInk" xmlns:wne="http://schemas.microsoft.com/office/word/2006/wordml" xmlns:wps="http://schemas.microsoft.com/office/word/2010/wordprocessingShape" mc:Ignorable="w14 w15 w16se wp14">
+<w:footnotes xmlns:wpc="http://schemas.microsoft.com/office/word/2010/wordprocessingCanvas" xmlns:cx="http://schemas.microsoft.com/office/drawing/2014/chartex" xmlns:cx1="http://schemas.microsoft.com/office/drawing/2015/9/8/chartex" xmlns:cx2="http://schemas.microsoft.com/office/drawing/2015/10/21/chartex" xmlns:cx3="http://schemas.microsoft.com/office/drawing/2016/5/9/chartex" xmlns:cx4="http://schemas.microsoft.com/office/drawing/2016/5/10/chartex" xmlns:cx5="http://schemas.microsoft.com/office/drawing/2016/5/11/chartex" xmlns:cx6="http://schemas.microsoft.com/office/drawing/2016/5/12/chartex" xmlns:cx7="http://schemas.microsoft.com/office/drawing/2016/5/13/chartex" xmlns:cx8="http://schemas.microsoft.com/office/drawing/2016/5/14/chartex" xmlns:mc="http://schemas.openxmlformats.org/markup-compatibility/2006" xmlns:aink="http://schemas.microsoft.com/office/drawing/2016/ink" xmlns:am3d="http://schemas.microsoft.com/office/drawing/2017/model3d" xmlns:o="urn:schemas-microsoft-com:office:office" xmlns:r="http://schemas.openxmlformats.org/officeDocument/2006/relationships" xmlns:m="http://schemas.openxmlformats.org/officeDocument/2006/math" xmlns:v="urn:schemas-microsoft-com:vml" xmlns:wp14="http://schemas.microsoft.com/office/word/2010/wordprocessingDrawing" xmlns:wp="http://schemas.openxmlformats.org/drawingml/2006/wordprocessingDrawing" xmlns:w10="urn:schemas-microsoft-com:office:word" xmlns:w="http://schemas.openxmlformats.org/wordprocessingml/2006/main" xmlns:w14="http://schemas.microsoft.com/office/word/2010/wordml" xmlns:w15="http://schemas.microsoft.com/office/word/2012/wordml" xmlns:w16cid="http://schemas.microsoft.com/office/word/2016/wordml/cid" xmlns:w16se="http://schemas.microsoft.com/office/word/2015/wordml/symex" xmlns:wpg="http://schemas.microsoft.com/office/word/2010/wordprocessingGroup" xmlns:wpi="http://schemas.microsoft.com/office/word/2010/wordprocessingInk" xmlns:wne="http://schemas.microsoft.com/office/word/2006/wordml" xmlns:wps="http://schemas.microsoft.com/office/word/2010/wordprocessingShape" mc:Ignorable="w14 w15 w16se w16cid wp14">
   <w:footnote w:type="separator" w:id="-1">
     <w:p>
       <w:pPr>
@@ -2848,7 +2853,7 @@
 </file>
 
 <file path=word/header1.xml><?xml version="1.0" encoding="utf-8"?>
-<w:hdr xmlns:wpc="http://schemas.microsoft.com/office/word/2010/wordprocessingCanvas" xmlns:cx="http://schemas.microsoft.com/office/drawing/2014/chartex" xmlns:mc="http://schemas.openxmlformats.org/markup-compatibility/2006" xmlns:o="urn:schemas-microsoft-com:office:office" xmlns:r="http://schemas.openxmlformats.org/officeDocument/2006/relationships" xmlns:m="http://schemas.openxmlformats.org/officeDocument/2006/math" xmlns:v="urn:schemas-microsoft-com:vml" xmlns:wp14="http://schemas.microsoft.com/office/word/2010/wordprocessingDrawing" xmlns:wp="http://schemas.openxmlformats.org/drawingml/2006/wordprocessingDrawing" xmlns:w10="urn:schemas-microsoft-com:office:word" xmlns:w="http://schemas.openxmlformats.org/wordprocessingml/2006/main" xmlns:w14="http://schemas.microsoft.com/office/word/2010/wordml" xmlns:w15="http://schemas.microsoft.com/office/word/2012/wordml" xmlns:w16se="http://schemas.microsoft.com/office/word/2015/wordml/symex" xmlns:wpg="http://schemas.microsoft.com/office/word/2010/wordprocessingGroup" xmlns:wpi="http://schemas.microsoft.com/office/word/2010/wordprocessingInk" xmlns:wne="http://schemas.microsoft.com/office/word/2006/wordml" xmlns:wps="http://schemas.microsoft.com/office/word/2010/wordprocessingShape" mc:Ignorable="w14 w15 w16se wp14">
+<w:hdr xmlns:wpc="http://schemas.microsoft.com/office/word/2010/wordprocessingCanvas" xmlns:cx="http://schemas.microsoft.com/office/drawing/2014/chartex" xmlns:cx1="http://schemas.microsoft.com/office/drawing/2015/9/8/chartex" xmlns:cx2="http://schemas.microsoft.com/office/drawing/2015/10/21/chartex" xmlns:cx3="http://schemas.microsoft.com/office/drawing/2016/5/9/chartex" xmlns:cx4="http://schemas.microsoft.com/office/drawing/2016/5/10/chartex" xmlns:cx5="http://schemas.microsoft.com/office/drawing/2016/5/11/chartex" xmlns:cx6="http://schemas.microsoft.com/office/drawing/2016/5/12/chartex" xmlns:cx7="http://schemas.microsoft.com/office/drawing/2016/5/13/chartex" xmlns:cx8="http://schemas.microsoft.com/office/drawing/2016/5/14/chartex" xmlns:mc="http://schemas.openxmlformats.org/markup-compatibility/2006" xmlns:aink="http://schemas.microsoft.com/office/drawing/2016/ink" xmlns:am3d="http://schemas.microsoft.com/office/drawing/2017/model3d" xmlns:o="urn:schemas-microsoft-com:office:office" xmlns:r="http://schemas.openxmlformats.org/officeDocument/2006/relationships" xmlns:m="http://schemas.openxmlformats.org/officeDocument/2006/math" xmlns:v="urn:schemas-microsoft-com:vml" xmlns:wp14="http://schemas.microsoft.com/office/word/2010/wordprocessingDrawing" xmlns:wp="http://schemas.openxmlformats.org/drawingml/2006/wordprocessingDrawing" xmlns:w10="urn:schemas-microsoft-com:office:word" xmlns:w="http://schemas.openxmlformats.org/wordprocessingml/2006/main" xmlns:w14="http://schemas.microsoft.com/office/word/2010/wordml" xmlns:w15="http://schemas.microsoft.com/office/word/2012/wordml" xmlns:w16cid="http://schemas.microsoft.com/office/word/2016/wordml/cid" xmlns:w16se="http://schemas.microsoft.com/office/word/2015/wordml/symex" xmlns:wpg="http://schemas.microsoft.com/office/word/2010/wordprocessingGroup" xmlns:wpi="http://schemas.microsoft.com/office/word/2010/wordprocessingInk" xmlns:wne="http://schemas.microsoft.com/office/word/2006/wordml" xmlns:wps="http://schemas.microsoft.com/office/word/2010/wordprocessingShape" mc:Ignorable="w14 w15 w16se w16cid wp14">
   <w:p>
     <w:pPr>
       <w:pStyle w:val="Encabezado"/>
@@ -2894,29 +2899,32 @@
 </file>
 
 <file path=word/header2.xml><?xml version="1.0" encoding="utf-8"?>
-<w:hdr xmlns:wpc="http://schemas.microsoft.com/office/word/2010/wordprocessingCanvas" xmlns:cx="http://schemas.microsoft.com/office/drawing/2014/chartex" xmlns:mc="http://schemas.openxmlformats.org/markup-compatibility/2006" xmlns:o="urn:schemas-microsoft-com:office:office" xmlns:r="http://schemas.openxmlformats.org/officeDocument/2006/relationships" xmlns:m="http://schemas.openxmlformats.org/officeDocument/2006/math" xmlns:v="urn:schemas-microsoft-com:vml" xmlns:wp14="http://schemas.microsoft.com/office/word/2010/wordprocessingDrawing" xmlns:wp="http://schemas.openxmlformats.org/drawingml/2006/wordprocessingDrawing" xmlns:w10="urn:schemas-microsoft-com:office:word" xmlns:w="http://schemas.openxmlformats.org/wordprocessingml/2006/main" xmlns:w14="http://schemas.microsoft.com/office/word/2010/wordml" xmlns:w15="http://schemas.microsoft.com/office/word/2012/wordml" xmlns:w16se="http://schemas.microsoft.com/office/word/2015/wordml/symex" xmlns:wpg="http://schemas.microsoft.com/office/word/2010/wordprocessingGroup" xmlns:wpi="http://schemas.microsoft.com/office/word/2010/wordprocessingInk" xmlns:wne="http://schemas.microsoft.com/office/word/2006/wordml" xmlns:wps="http://schemas.microsoft.com/office/word/2010/wordprocessingShape" mc:Ignorable="w14 w15 w16se wp14">
+<w:hdr xmlns:wpc="http://schemas.microsoft.com/office/word/2010/wordprocessingCanvas" xmlns:cx="http://schemas.microsoft.com/office/drawing/2014/chartex" xmlns:cx1="http://schemas.microsoft.com/office/drawing/2015/9/8/chartex" xmlns:cx2="http://schemas.microsoft.com/office/drawing/2015/10/21/chartex" xmlns:cx3="http://schemas.microsoft.com/office/drawing/2016/5/9/chartex" xmlns:cx4="http://schemas.microsoft.com/office/drawing/2016/5/10/chartex" xmlns:cx5="http://schemas.microsoft.com/office/drawing/2016/5/11/chartex" xmlns:cx6="http://schemas.microsoft.com/office/drawing/2016/5/12/chartex" xmlns:cx7="http://schemas.microsoft.com/office/drawing/2016/5/13/chartex" xmlns:cx8="http://schemas.microsoft.com/office/drawing/2016/5/14/chartex" xmlns:mc="http://schemas.openxmlformats.org/markup-compatibility/2006" xmlns:aink="http://schemas.microsoft.com/office/drawing/2016/ink" xmlns:am3d="http://schemas.microsoft.com/office/drawing/2017/model3d" xmlns:o="urn:schemas-microsoft-com:office:office" xmlns:r="http://schemas.openxmlformats.org/officeDocument/2006/relationships" xmlns:m="http://schemas.openxmlformats.org/officeDocument/2006/math" xmlns:v="urn:schemas-microsoft-com:vml" xmlns:wp14="http://schemas.microsoft.com/office/word/2010/wordprocessingDrawing" xmlns:wp="http://schemas.openxmlformats.org/drawingml/2006/wordprocessingDrawing" xmlns:w10="urn:schemas-microsoft-com:office:word" xmlns:w="http://schemas.openxmlformats.org/wordprocessingml/2006/main" xmlns:w14="http://schemas.microsoft.com/office/word/2010/wordml" xmlns:w15="http://schemas.microsoft.com/office/word/2012/wordml" xmlns:w16cid="http://schemas.microsoft.com/office/word/2016/wordml/cid" xmlns:w16se="http://schemas.microsoft.com/office/word/2015/wordml/symex" xmlns:wpg="http://schemas.microsoft.com/office/word/2010/wordprocessingGroup" xmlns:wpi="http://schemas.microsoft.com/office/word/2010/wordprocessingInk" xmlns:wne="http://schemas.microsoft.com/office/word/2006/wordml" xmlns:wps="http://schemas.microsoft.com/office/word/2010/wordprocessingShape" mc:Ignorable="w14 w15 w16se w16cid wp14">
   <w:p>
     <w:pPr>
       <w:pStyle w:val="Encabezado"/>
     </w:pPr>
     <w:r>
+      <w:tab/>
+    </w:r>
+    <w:r>
+      <w:tab/>
+    </w:r>
+    <w:r>
       <w:rPr>
         <w:noProof/>
-        <w:lang w:val="es-ES" w:eastAsia="es-ES"/>
       </w:rPr>
       <w:drawing>
-        <wp:anchor distT="0" distB="0" distL="114300" distR="114300" simplePos="0" relativeHeight="251663360" behindDoc="0" locked="0" layoutInCell="1" allowOverlap="1" wp14:anchorId="334728F1" wp14:editId="4BFA7B7E">
-          <wp:simplePos x="0" y="0"/>
-          <wp:positionH relativeFrom="margin">
-            <wp:posOffset>5382200</wp:posOffset>
-          </wp:positionH>
-          <wp:positionV relativeFrom="paragraph">
-            <wp:posOffset>84455</wp:posOffset>
-          </wp:positionV>
-          <wp:extent cx="520700" cy="517525"/>
-          <wp:effectExtent l="0" t="0" r="0" b="0"/>
-          <wp:wrapSquare wrapText="bothSides"/>
-          <wp:docPr id="2" name="Imagen 2"/>
+        <wp:inline distT="0" distB="0" distL="0" distR="0" wp14:anchorId="1809804B" wp14:editId="3F8B8674">
+          <wp:extent cx="619125" cy="619125"/>
+          <wp:effectExtent l="0" t="0" r="9525" b="9525"/>
+          <wp:docPr id="4" name="Imagen 3">
+            <a:extLst xmlns:a="http://schemas.openxmlformats.org/drawingml/2006/main">
+              <a:ext uri="{FF2B5EF4-FFF2-40B4-BE49-F238E27FC236}">
+                <a16:creationId xmlns:a16="http://schemas.microsoft.com/office/drawing/2014/main" id="{D554E87D-54C2-4FE3-A18B-79F7375DC92B}"/>
+              </a:ext>
+            </a:extLst>
+          </wp:docPr>
           <wp:cNvGraphicFramePr>
             <a:graphicFrameLocks xmlns:a="http://schemas.openxmlformats.org/drawingml/2006/main" noChangeAspect="1"/>
           </wp:cNvGraphicFramePr>
@@ -2924,17 +2932,19 @@
             <a:graphicData uri="http://schemas.openxmlformats.org/drawingml/2006/picture">
               <pic:pic xmlns:pic="http://schemas.openxmlformats.org/drawingml/2006/picture">
                 <pic:nvPicPr>
-                  <pic:cNvPr id="2" name="Imagen1.png"/>
-                  <pic:cNvPicPr/>
+                  <pic:cNvPr id="4" name="Imagen 3">
+                    <a:extLst>
+                      <a:ext uri="{FF2B5EF4-FFF2-40B4-BE49-F238E27FC236}">
+                        <a16:creationId xmlns:a16="http://schemas.microsoft.com/office/drawing/2014/main" id="{D554E87D-54C2-4FE3-A18B-79F7375DC92B}"/>
+                      </a:ext>
+                    </a:extLst>
+                  </pic:cNvPr>
+                  <pic:cNvPicPr>
+                    <a:picLocks noChangeAspect="1"/>
+                  </pic:cNvPicPr>
                 </pic:nvPicPr>
                 <pic:blipFill>
-                  <a:blip r:embed="rId1" cstate="print">
-                    <a:extLst>
-                      <a:ext uri="{28A0092B-C50C-407E-A947-70E740481C1C}">
-                        <a14:useLocalDpi xmlns:a14="http://schemas.microsoft.com/office/drawing/2010/main" val="0"/>
-                      </a:ext>
-                    </a:extLst>
-                  </a:blip>
+                  <a:blip r:embed="rId1"/>
                   <a:stretch>
                     <a:fillRect/>
                   </a:stretch>
@@ -2942,7 +2952,7 @@
                 <pic:spPr>
                   <a:xfrm>
                     <a:off x="0" y="0"/>
-                    <a:ext cx="520700" cy="517525"/>
+                    <a:ext cx="619319" cy="619319"/>
                   </a:xfrm>
                   <a:prstGeom prst="rect">
                     <a:avLst/>
@@ -2951,27 +2961,15 @@
               </pic:pic>
             </a:graphicData>
           </a:graphic>
-          <wp14:sizeRelH relativeFrom="page">
-            <wp14:pctWidth>0</wp14:pctWidth>
-          </wp14:sizeRelH>
-          <wp14:sizeRelV relativeFrom="page">
-            <wp14:pctHeight>0</wp14:pctHeight>
-          </wp14:sizeRelV>
-        </wp:anchor>
+        </wp:inline>
       </w:drawing>
-    </w:r>
-    <w:r>
-      <w:tab/>
-    </w:r>
-    <w:r>
-      <w:tab/>
     </w:r>
   </w:p>
 </w:hdr>
 </file>
 
 <file path=word/header3.xml><?xml version="1.0" encoding="utf-8"?>
-<w:hdr xmlns:wpc="http://schemas.microsoft.com/office/word/2010/wordprocessingCanvas" xmlns:cx="http://schemas.microsoft.com/office/drawing/2014/chartex" xmlns:mc="http://schemas.openxmlformats.org/markup-compatibility/2006" xmlns:o="urn:schemas-microsoft-com:office:office" xmlns:r="http://schemas.openxmlformats.org/officeDocument/2006/relationships" xmlns:m="http://schemas.openxmlformats.org/officeDocument/2006/math" xmlns:v="urn:schemas-microsoft-com:vml" xmlns:wp14="http://schemas.microsoft.com/office/word/2010/wordprocessingDrawing" xmlns:wp="http://schemas.openxmlformats.org/drawingml/2006/wordprocessingDrawing" xmlns:w10="urn:schemas-microsoft-com:office:word" xmlns:w="http://schemas.openxmlformats.org/wordprocessingml/2006/main" xmlns:w14="http://schemas.microsoft.com/office/word/2010/wordml" xmlns:w15="http://schemas.microsoft.com/office/word/2012/wordml" xmlns:w16se="http://schemas.microsoft.com/office/word/2015/wordml/symex" xmlns:wpg="http://schemas.microsoft.com/office/word/2010/wordprocessingGroup" xmlns:wpi="http://schemas.microsoft.com/office/word/2010/wordprocessingInk" xmlns:wne="http://schemas.microsoft.com/office/word/2006/wordml" xmlns:wps="http://schemas.microsoft.com/office/word/2010/wordprocessingShape" mc:Ignorable="w14 w15 w16se wp14">
+<w:hdr xmlns:wpc="http://schemas.microsoft.com/office/word/2010/wordprocessingCanvas" xmlns:cx="http://schemas.microsoft.com/office/drawing/2014/chartex" xmlns:cx1="http://schemas.microsoft.com/office/drawing/2015/9/8/chartex" xmlns:cx2="http://schemas.microsoft.com/office/drawing/2015/10/21/chartex" xmlns:cx3="http://schemas.microsoft.com/office/drawing/2016/5/9/chartex" xmlns:cx4="http://schemas.microsoft.com/office/drawing/2016/5/10/chartex" xmlns:cx5="http://schemas.microsoft.com/office/drawing/2016/5/11/chartex" xmlns:cx6="http://schemas.microsoft.com/office/drawing/2016/5/12/chartex" xmlns:cx7="http://schemas.microsoft.com/office/drawing/2016/5/13/chartex" xmlns:cx8="http://schemas.microsoft.com/office/drawing/2016/5/14/chartex" xmlns:mc="http://schemas.openxmlformats.org/markup-compatibility/2006" xmlns:aink="http://schemas.microsoft.com/office/drawing/2016/ink" xmlns:am3d="http://schemas.microsoft.com/office/drawing/2017/model3d" xmlns:o="urn:schemas-microsoft-com:office:office" xmlns:r="http://schemas.openxmlformats.org/officeDocument/2006/relationships" xmlns:m="http://schemas.openxmlformats.org/officeDocument/2006/math" xmlns:v="urn:schemas-microsoft-com:vml" xmlns:wp14="http://schemas.microsoft.com/office/word/2010/wordprocessingDrawing" xmlns:wp="http://schemas.openxmlformats.org/drawingml/2006/wordprocessingDrawing" xmlns:w10="urn:schemas-microsoft-com:office:word" xmlns:w="http://schemas.openxmlformats.org/wordprocessingml/2006/main" xmlns:w14="http://schemas.microsoft.com/office/word/2010/wordml" xmlns:w15="http://schemas.microsoft.com/office/word/2012/wordml" xmlns:w16cid="http://schemas.microsoft.com/office/word/2016/wordml/cid" xmlns:w16se="http://schemas.microsoft.com/office/word/2015/wordml/symex" xmlns:wpg="http://schemas.microsoft.com/office/word/2010/wordprocessingGroup" xmlns:wpi="http://schemas.microsoft.com/office/word/2010/wordprocessingInk" xmlns:wne="http://schemas.microsoft.com/office/word/2006/wordml" xmlns:wps="http://schemas.microsoft.com/office/word/2010/wordprocessingShape" mc:Ignorable="w14 w15 w16se w16cid wp14">
   <w:p>
     <w:pPr>
       <w:pStyle w:val="Encabezado"/>
@@ -3017,7 +3015,7 @@
 </file>
 
 <file path=word/numbering.xml><?xml version="1.0" encoding="utf-8"?>
-<w:numbering xmlns:wpc="http://schemas.microsoft.com/office/word/2010/wordprocessingCanvas" xmlns:cx="http://schemas.microsoft.com/office/drawing/2014/chartex" xmlns:mc="http://schemas.openxmlformats.org/markup-compatibility/2006" xmlns:o="urn:schemas-microsoft-com:office:office" xmlns:r="http://schemas.openxmlformats.org/officeDocument/2006/relationships" xmlns:m="http://schemas.openxmlformats.org/officeDocument/2006/math" xmlns:v="urn:schemas-microsoft-com:vml" xmlns:wp14="http://schemas.microsoft.com/office/word/2010/wordprocessingDrawing" xmlns:wp="http://schemas.openxmlformats.org/drawingml/2006/wordprocessingDrawing" xmlns:w10="urn:schemas-microsoft-com:office:word" xmlns:w="http://schemas.openxmlformats.org/wordprocessingml/2006/main" xmlns:w14="http://schemas.microsoft.com/office/word/2010/wordml" xmlns:w15="http://schemas.microsoft.com/office/word/2012/wordml" xmlns:w16se="http://schemas.microsoft.com/office/word/2015/wordml/symex" xmlns:wpg="http://schemas.microsoft.com/office/word/2010/wordprocessingGroup" xmlns:wpi="http://schemas.microsoft.com/office/word/2010/wordprocessingInk" xmlns:wne="http://schemas.microsoft.com/office/word/2006/wordml" xmlns:wps="http://schemas.microsoft.com/office/word/2010/wordprocessingShape" mc:Ignorable="w14 w15 w16se wp14">
+<w:numbering xmlns:wpc="http://schemas.microsoft.com/office/word/2010/wordprocessingCanvas" xmlns:cx="http://schemas.microsoft.com/office/drawing/2014/chartex" xmlns:cx1="http://schemas.microsoft.com/office/drawing/2015/9/8/chartex" xmlns:cx2="http://schemas.microsoft.com/office/drawing/2015/10/21/chartex" xmlns:cx3="http://schemas.microsoft.com/office/drawing/2016/5/9/chartex" xmlns:cx4="http://schemas.microsoft.com/office/drawing/2016/5/10/chartex" xmlns:cx5="http://schemas.microsoft.com/office/drawing/2016/5/11/chartex" xmlns:cx6="http://schemas.microsoft.com/office/drawing/2016/5/12/chartex" xmlns:cx7="http://schemas.microsoft.com/office/drawing/2016/5/13/chartex" xmlns:cx8="http://schemas.microsoft.com/office/drawing/2016/5/14/chartex" xmlns:mc="http://schemas.openxmlformats.org/markup-compatibility/2006" xmlns:aink="http://schemas.microsoft.com/office/drawing/2016/ink" xmlns:am3d="http://schemas.microsoft.com/office/drawing/2017/model3d" xmlns:o="urn:schemas-microsoft-com:office:office" xmlns:r="http://schemas.openxmlformats.org/officeDocument/2006/relationships" xmlns:m="http://schemas.openxmlformats.org/officeDocument/2006/math" xmlns:v="urn:schemas-microsoft-com:vml" xmlns:wp14="http://schemas.microsoft.com/office/word/2010/wordprocessingDrawing" xmlns:wp="http://schemas.openxmlformats.org/drawingml/2006/wordprocessingDrawing" xmlns:w10="urn:schemas-microsoft-com:office:word" xmlns:w="http://schemas.openxmlformats.org/wordprocessingml/2006/main" xmlns:w14="http://schemas.microsoft.com/office/word/2010/wordml" xmlns:w15="http://schemas.microsoft.com/office/word/2012/wordml" xmlns:w16cid="http://schemas.microsoft.com/office/word/2016/wordml/cid" xmlns:w16se="http://schemas.microsoft.com/office/word/2015/wordml/symex" xmlns:wpg="http://schemas.microsoft.com/office/word/2010/wordprocessingGroup" xmlns:wpi="http://schemas.microsoft.com/office/word/2010/wordprocessingInk" xmlns:wne="http://schemas.microsoft.com/office/word/2006/wordml" xmlns:wps="http://schemas.microsoft.com/office/word/2010/wordprocessingShape" mc:Ignorable="w14 w15 w16se w16cid wp14">
   <w:abstractNum w:abstractNumId="0" w15:restartNumberingAfterBreak="0">
     <w:nsid w:val="23E24296"/>
     <w:multiLevelType w:val="hybridMultilevel"/>
@@ -3295,7 +3293,7 @@
 </file>
 
 <file path=word/styles.xml><?xml version="1.0" encoding="utf-8"?>
-<w:styles xmlns:mc="http://schemas.openxmlformats.org/markup-compatibility/2006" xmlns:r="http://schemas.openxmlformats.org/officeDocument/2006/relationships" xmlns:w="http://schemas.openxmlformats.org/wordprocessingml/2006/main" xmlns:w14="http://schemas.microsoft.com/office/word/2010/wordml" xmlns:w15="http://schemas.microsoft.com/office/word/2012/wordml" xmlns:w16se="http://schemas.microsoft.com/office/word/2015/wordml/symex" mc:Ignorable="w14 w15 w16se">
+<w:styles xmlns:mc="http://schemas.openxmlformats.org/markup-compatibility/2006" xmlns:r="http://schemas.openxmlformats.org/officeDocument/2006/relationships" xmlns:w="http://schemas.openxmlformats.org/wordprocessingml/2006/main" xmlns:w14="http://schemas.microsoft.com/office/word/2010/wordml" xmlns:w15="http://schemas.microsoft.com/office/word/2012/wordml" xmlns:w16cid="http://schemas.microsoft.com/office/word/2016/wordml/cid" xmlns:w16se="http://schemas.microsoft.com/office/word/2015/wordml/symex" mc:Ignorable="w14 w15 w16se w16cid">
   <w:docDefaults>
     <w:rPrDefault>
       <w:rPr>
@@ -3311,7 +3309,7 @@
       </w:pPr>
     </w:pPrDefault>
   </w:docDefaults>
-  <w:latentStyles w:defLockedState="0" w:defUIPriority="99" w:defSemiHidden="0" w:defUnhideWhenUsed="0" w:defQFormat="0" w:count="371">
+  <w:latentStyles w:defLockedState="0" w:defUIPriority="99" w:defSemiHidden="0" w:defUnhideWhenUsed="0" w:defQFormat="0" w:count="376">
     <w:lsdException w:name="Normal" w:uiPriority="0" w:qFormat="1"/>
     <w:lsdException w:name="heading 1" w:uiPriority="9" w:qFormat="1"/>
     <w:lsdException w:name="heading 2" w:semiHidden="1" w:uiPriority="9" w:unhideWhenUsed="1" w:qFormat="1"/>
@@ -3417,7 +3415,6 @@
     <w:lsdException w:name="HTML Sample" w:semiHidden="1" w:unhideWhenUsed="1"/>
     <w:lsdException w:name="HTML Typewriter" w:semiHidden="1" w:unhideWhenUsed="1"/>
     <w:lsdException w:name="HTML Variable" w:semiHidden="1" w:unhideWhenUsed="1"/>
-    <w:lsdException w:name="Normal Table" w:semiHidden="1" w:unhideWhenUsed="1"/>
     <w:lsdException w:name="annotation subject" w:semiHidden="1" w:unhideWhenUsed="1"/>
     <w:lsdException w:name="No List" w:semiHidden="1" w:unhideWhenUsed="1"/>
     <w:lsdException w:name="Outline List 1" w:semiHidden="1" w:unhideWhenUsed="1"/>
@@ -3460,11 +3457,8 @@
     <w:lsdException w:name="Table Contemporary" w:semiHidden="1" w:unhideWhenUsed="1"/>
     <w:lsdException w:name="Table Elegant" w:semiHidden="1" w:unhideWhenUsed="1"/>
     <w:lsdException w:name="Table Professional" w:semiHidden="1" w:unhideWhenUsed="1"/>
-    <w:lsdException w:name="Table Subtle 1" w:semiHidden="1" w:unhideWhenUsed="1"/>
     <w:lsdException w:name="Table Subtle 2" w:semiHidden="1" w:unhideWhenUsed="1"/>
     <w:lsdException w:name="Table Web 1" w:semiHidden="1" w:unhideWhenUsed="1"/>
-    <w:lsdException w:name="Table Web 2" w:semiHidden="1" w:unhideWhenUsed="1"/>
-    <w:lsdException w:name="Table Web 3" w:semiHidden="1" w:unhideWhenUsed="1"/>
     <w:lsdException w:name="Balloon Text" w:semiHidden="1" w:unhideWhenUsed="1"/>
     <w:lsdException w:name="Table Grid" w:uiPriority="39"/>
     <w:lsdException w:name="Table Theme" w:semiHidden="1" w:unhideWhenUsed="1"/>
@@ -3683,6 +3677,11 @@
     <w:lsdException w:name="List Table 5 Dark Accent 6" w:uiPriority="50"/>
     <w:lsdException w:name="List Table 6 Colorful Accent 6" w:uiPriority="51"/>
     <w:lsdException w:name="List Table 7 Colorful Accent 6" w:uiPriority="52"/>
+    <w:lsdException w:name="Mention" w:semiHidden="1" w:unhideWhenUsed="1"/>
+    <w:lsdException w:name="Smart Hyperlink" w:semiHidden="1" w:unhideWhenUsed="1"/>
+    <w:lsdException w:name="Hashtag" w:semiHidden="1" w:unhideWhenUsed="1"/>
+    <w:lsdException w:name="Unresolved Mention" w:semiHidden="1" w:unhideWhenUsed="1"/>
+    <w:lsdException w:name="Smart Link" w:semiHidden="1" w:unhideWhenUsed="1"/>
   </w:latentStyles>
   <w:style w:type="paragraph" w:default="1" w:styleId="Normal">
     <w:name w:val="Normal"/>
@@ -4110,7 +4109,7 @@
 </file>
 
 <file path=customXml/itemProps1.xml><?xml version="1.0" encoding="utf-8"?>
-<ds:datastoreItem xmlns:ds="http://schemas.openxmlformats.org/officeDocument/2006/customXml" ds:itemID="{1EDC6942-957E-49B7-A9DB-F25B263E6B41}">
+<ds:datastoreItem xmlns:ds="http://schemas.openxmlformats.org/officeDocument/2006/customXml" ds:itemID="{8869BB9E-84E2-4F21-A1EC-3DE93B11EFD5}">
   <ds:schemaRefs>
     <ds:schemaRef ds:uri="http://schemas.openxmlformats.org/officeDocument/2006/bibliography"/>
   </ds:schemaRefs>

</xml_diff>